<commit_message>
new performance tracking with database data
</commit_message>
<xml_diff>
--- a/Crypto_Quant_Trading_White_Paper.docx
+++ b/Crypto_Quant_Trading_White_Paper.docx
@@ -9,8 +9,6 @@
           <w:b/>
         </w:rPr>
       </w:pPr>
-      <w:bookmarkStart w:id="0" w:name="_GoBack"/>
-      <w:bookmarkEnd w:id="0"/>
       <w:r>
         <w:rPr>
           <w:b/>
@@ -102,7 +100,6 @@
           <w:color w:val="24292E"/>
         </w:rPr>
       </w:pPr>
-      <w:proofErr w:type="spellStart"/>
       <w:r>
         <w:rPr>
           <w:rStyle w:val="Strong"/>
@@ -111,7 +108,6 @@
         </w:rPr>
         <w:t>DataGen</w:t>
       </w:r>
-      <w:proofErr w:type="spellEnd"/>
       <w:r>
         <w:rPr>
           <w:rFonts w:ascii="Helvetica" w:hAnsi="Helvetica"/>
@@ -134,7 +130,6 @@
           <w:color w:val="24292E"/>
         </w:rPr>
       </w:pPr>
-      <w:proofErr w:type="spellStart"/>
       <w:r>
         <w:rPr>
           <w:rStyle w:val="Strong"/>
@@ -143,109 +138,12 @@
         </w:rPr>
         <w:t>Env</w:t>
       </w:r>
-      <w:proofErr w:type="spellEnd"/>
       <w:r>
         <w:rPr>
           <w:rFonts w:ascii="Helvetica" w:hAnsi="Helvetica"/>
           <w:color w:val="24292E"/>
         </w:rPr>
-        <w:t>: Built from 'spot', 'forward' and '</w:t>
-      </w:r>
-      <w:proofErr w:type="spellStart"/>
-      <w:r>
-        <w:rPr>
-          <w:rFonts w:ascii="Helvetica" w:hAnsi="Helvetica"/>
-          <w:color w:val="24292E"/>
-        </w:rPr>
-        <w:t>vol</w:t>
-      </w:r>
-      <w:proofErr w:type="spellEnd"/>
-      <w:r>
-        <w:rPr>
-          <w:rFonts w:ascii="Helvetica" w:hAnsi="Helvetica"/>
-          <w:color w:val="24292E"/>
-        </w:rPr>
-        <w:t xml:space="preserve">' asset </w:t>
-      </w:r>
-      <w:proofErr w:type="spellStart"/>
-      <w:r>
-        <w:rPr>
-          <w:rFonts w:ascii="Helvetica" w:hAnsi="Helvetica"/>
-          <w:color w:val="24292E"/>
-        </w:rPr>
-        <w:t>env</w:t>
-      </w:r>
-      <w:proofErr w:type="spellEnd"/>
-      <w:r>
-        <w:rPr>
-          <w:rFonts w:ascii="Helvetica" w:hAnsi="Helvetica"/>
-          <w:color w:val="24292E"/>
-        </w:rPr>
-        <w:t xml:space="preserve"> components, the </w:t>
-      </w:r>
-      <w:proofErr w:type="spellStart"/>
-      <w:r>
-        <w:rPr>
-          <w:rFonts w:ascii="Helvetica" w:hAnsi="Helvetica"/>
-          <w:color w:val="24292E"/>
-        </w:rPr>
-        <w:t>env</w:t>
-      </w:r>
-      <w:proofErr w:type="spellEnd"/>
-      <w:r>
-        <w:rPr>
-          <w:rFonts w:ascii="Helvetica" w:hAnsi="Helvetica"/>
-          <w:color w:val="24292E"/>
-        </w:rPr>
-        <w:t xml:space="preserve"> class is used to hold the data from different types of assets. In each </w:t>
-      </w:r>
-      <w:proofErr w:type="spellStart"/>
-      <w:r>
-        <w:rPr>
-          <w:rFonts w:ascii="Helvetica" w:hAnsi="Helvetica"/>
-          <w:color w:val="24292E"/>
-        </w:rPr>
-        <w:t>env</w:t>
-      </w:r>
-      <w:proofErr w:type="spellEnd"/>
-      <w:r>
-        <w:rPr>
-          <w:rFonts w:ascii="Helvetica" w:hAnsi="Helvetica"/>
-          <w:color w:val="24292E"/>
-        </w:rPr>
-        <w:t xml:space="preserve"> (component), we attach the corresponding </w:t>
-      </w:r>
-      <w:proofErr w:type="spellStart"/>
-      <w:r>
-        <w:rPr>
-          <w:rFonts w:ascii="Helvetica" w:hAnsi="Helvetica"/>
-          <w:color w:val="24292E"/>
-        </w:rPr>
-        <w:t>env</w:t>
-      </w:r>
-      <w:proofErr w:type="spellEnd"/>
-      <w:r>
-        <w:rPr>
-          <w:rFonts w:ascii="Helvetica" w:hAnsi="Helvetica"/>
-          <w:color w:val="24292E"/>
-        </w:rPr>
-        <w:t xml:space="preserve"> configurations as guideline to </w:t>
-      </w:r>
-      <w:proofErr w:type="spellStart"/>
-      <w:r>
-        <w:rPr>
-          <w:rFonts w:ascii="Helvetica" w:hAnsi="Helvetica"/>
-          <w:color w:val="24292E"/>
-        </w:rPr>
-        <w:t>postprocess</w:t>
-      </w:r>
-      <w:proofErr w:type="spellEnd"/>
-      <w:r>
-        <w:rPr>
-          <w:rFonts w:ascii="Helvetica" w:hAnsi="Helvetica"/>
-          <w:color w:val="24292E"/>
-        </w:rPr>
-        <w:t xml:space="preserve"> and analyze the input data, performance statistical inference.</w:t>
+        <w:t>: Built from 'spot', 'forward' and 'vol' asset env components, the env class is used to hold the data from different types of assets. In each env (component), we attach the corresponding env configurations as guideline to postprocess and analyze the input data, performance statistical inference.</w:t>
       </w:r>
     </w:p>
     <w:p>
@@ -275,23 +173,7 @@
           <w:rFonts w:ascii="Helvetica" w:hAnsi="Helvetica"/>
           <w:color w:val="24292E"/>
         </w:rPr>
-        <w:t xml:space="preserve">: Generate analysis from environments and provide interface functions for a large set of market signals (e.g. bear/bull, moving average crossing, and </w:t>
-      </w:r>
-      <w:proofErr w:type="spellStart"/>
-      <w:r>
-        <w:rPr>
-          <w:rFonts w:ascii="Helvetica" w:hAnsi="Helvetica"/>
-          <w:color w:val="24292E"/>
-        </w:rPr>
-        <w:t>etc</w:t>
-      </w:r>
-      <w:proofErr w:type="spellEnd"/>
-      <w:r>
-        <w:rPr>
-          <w:rFonts w:ascii="Helvetica" w:hAnsi="Helvetica"/>
-          <w:color w:val="24292E"/>
-        </w:rPr>
-        <w:t>)</w:t>
+        <w:t>: Generate analysis from environments and provide interface functions for a large set of market signals (e.g. bear/bull, moving average crossing, and etc)</w:t>
       </w:r>
     </w:p>
     <w:p>
@@ -351,55 +233,7 @@
           <w:rFonts w:ascii="Helvetica" w:hAnsi="Helvetica"/>
           <w:color w:val="24292E"/>
         </w:rPr>
-        <w:t xml:space="preserve">: Valuation engine that combines </w:t>
-      </w:r>
-      <w:proofErr w:type="spellStart"/>
-      <w:r>
-        <w:rPr>
-          <w:rFonts w:ascii="Helvetica" w:hAnsi="Helvetica"/>
-          <w:color w:val="24292E"/>
-        </w:rPr>
-        <w:t>Env</w:t>
-      </w:r>
-      <w:proofErr w:type="spellEnd"/>
-      <w:r>
-        <w:rPr>
-          <w:rFonts w:ascii="Helvetica" w:hAnsi="Helvetica"/>
-          <w:color w:val="24292E"/>
-        </w:rPr>
-        <w:t xml:space="preserve"> and Ledger. It takes the signals generated from </w:t>
-      </w:r>
-      <w:proofErr w:type="spellStart"/>
-      <w:r>
-        <w:rPr>
-          <w:rFonts w:ascii="Helvetica" w:hAnsi="Helvetica"/>
-          <w:color w:val="24292E"/>
-        </w:rPr>
-        <w:t>Env</w:t>
-      </w:r>
-      <w:proofErr w:type="spellEnd"/>
-      <w:r>
-        <w:rPr>
-          <w:rFonts w:ascii="Helvetica" w:hAnsi="Helvetica"/>
-          <w:color w:val="24292E"/>
-        </w:rPr>
-        <w:t xml:space="preserve">, and follow the strategy logic to update the Ledger. Back testing is provided to test the strategy against the historical data in the </w:t>
-      </w:r>
-      <w:proofErr w:type="spellStart"/>
-      <w:r>
-        <w:rPr>
-          <w:rFonts w:ascii="Helvetica" w:hAnsi="Helvetica"/>
-          <w:color w:val="24292E"/>
-        </w:rPr>
-        <w:t>Env</w:t>
-      </w:r>
-      <w:proofErr w:type="spellEnd"/>
-      <w:r>
-        <w:rPr>
-          <w:rFonts w:ascii="Helvetica" w:hAnsi="Helvetica"/>
-          <w:color w:val="24292E"/>
-        </w:rPr>
-        <w:t>. New strategies be derived from the base class simply and one can implement their own trading logic</w:t>
+        <w:t>: Valuation engine that combines Env and Ledger. It takes the signals generated from Env, and follow the strategy logic to update the Ledger. Back testing is provided to test the strategy against the historical data in the Env. New strategies be derived from the base class simply and one can implement their own trading logic</w:t>
       </w:r>
     </w:p>
     <w:p>
@@ -577,21 +411,7 @@
         <w:rPr>
           <w:rFonts w:ascii="Helvetica Neue" w:hAnsi="Helvetica Neue" w:cs="Helvetica Neue"/>
         </w:rPr>
-        <w:t xml:space="preserve"> (transformed time series data, including moving average, return or volatility indexes </w:t>
-      </w:r>
-      <w:proofErr w:type="spellStart"/>
-      <w:r>
-        <w:rPr>
-          <w:rFonts w:ascii="Helvetica Neue" w:hAnsi="Helvetica Neue" w:cs="Helvetica Neue"/>
-        </w:rPr>
-        <w:t>ect</w:t>
-      </w:r>
-      <w:proofErr w:type="spellEnd"/>
-      <w:r>
-        <w:rPr>
-          <w:rFonts w:ascii="Helvetica Neue" w:hAnsi="Helvetica Neue" w:cs="Helvetica Neue"/>
-        </w:rPr>
-        <w:t>.)</w:t>
+        <w:t xml:space="preserve"> (transformed time series data, including moving average, return or volatility indexes ect.)</w:t>
       </w:r>
     </w:p>
     <w:p>
@@ -699,14 +519,7 @@
         <w:rPr>
           <w:rFonts w:ascii="Helvetica Neue" w:hAnsi="Helvetica Neue" w:cs="Helvetica Neue"/>
         </w:rPr>
-        <w:t xml:space="preserve">Machine learning strategy: take all the signals and apply dynamically to </w:t>
-      </w:r>
-      <w:proofErr w:type="gramStart"/>
-      <w:r>
-        <w:rPr>
-          <w:rFonts w:ascii="Helvetica Neue" w:hAnsi="Helvetica Neue" w:cs="Helvetica Neue"/>
-        </w:rPr>
-        <w:t xml:space="preserve">optimize </w:t>
+        <w:t xml:space="preserve">Machine learning strategy: take all the signals and apply dynamically to optimize </w:t>
       </w:r>
       <w:r>
         <w:rPr>
@@ -719,14 +532,7 @@
           <w:rFonts w:ascii="Helvetica Neue" w:hAnsi="Helvetica Neue" w:cs="Helvetica Neue"/>
         </w:rPr>
         <w:lastRenderedPageBreak/>
-        <w:t>return</w:t>
-      </w:r>
-      <w:proofErr w:type="gramEnd"/>
-      <w:r>
-        <w:rPr>
-          <w:rFonts w:ascii="Helvetica Neue" w:hAnsi="Helvetica Neue" w:cs="Helvetica Neue"/>
-        </w:rPr>
-        <w:t>.</w:t>
+        <w:t>return.</w:t>
       </w:r>
     </w:p>
     <w:p>
@@ -804,33 +610,11 @@
         </w:rPr>
         <w:t xml:space="preserve">The success of Google </w:t>
       </w:r>
-      <w:proofErr w:type="spellStart"/>
-      <w:r>
-        <w:rPr>
-          <w:rFonts w:ascii="Helvetica Neue" w:hAnsi="Helvetica Neue" w:cs="Helvetica Neue"/>
-        </w:rPr>
-        <w:t>DeepMinds</w:t>
-      </w:r>
-      <w:proofErr w:type="spellEnd"/>
-      <w:r>
-        <w:rPr>
-          <w:rFonts w:ascii="Helvetica Neue" w:hAnsi="Helvetica Neue" w:cs="Helvetica Neue"/>
-        </w:rPr>
-        <w:t xml:space="preserve"> victory over Lee </w:t>
-      </w:r>
-      <w:proofErr w:type="spellStart"/>
-      <w:r>
-        <w:rPr>
-          <w:rFonts w:ascii="Helvetica Neue" w:hAnsi="Helvetica Neue" w:cs="Helvetica Neue"/>
-        </w:rPr>
-        <w:t>Sedol</w:t>
-      </w:r>
-      <w:proofErr w:type="spellEnd"/>
-      <w:r>
-        <w:rPr>
-          <w:rFonts w:ascii="Helvetica Neue" w:hAnsi="Helvetica Neue" w:cs="Helvetica Neue"/>
-        </w:rPr>
-        <w:t xml:space="preserve"> in the board game Go brought the attention to Reinforcement learning. </w:t>
+      <w:r>
+        <w:rPr>
+          <w:rFonts w:ascii="Helvetica Neue" w:hAnsi="Helvetica Neue" w:cs="Helvetica Neue"/>
+        </w:rPr>
+        <w:t xml:space="preserve">DeepMinds victory over Lee Sedol in the board game Go brought the attention to Reinforcement learning. </w:t>
       </w:r>
       <w:r>
         <w:rPr>
@@ -875,21 +659,7 @@
         <w:rPr>
           <w:rFonts w:ascii="Helvetica Neue" w:hAnsi="Helvetica Neue" w:cs="Helvetica Neue"/>
         </w:rPr>
-        <w:t xml:space="preserve">So by applying the reinforcement to trading </w:t>
-      </w:r>
-      <w:proofErr w:type="spellStart"/>
-      <w:r>
-        <w:rPr>
-          <w:rFonts w:ascii="Helvetica Neue" w:hAnsi="Helvetica Neue" w:cs="Helvetica Neue"/>
-        </w:rPr>
-        <w:t>signales</w:t>
-      </w:r>
-      <w:proofErr w:type="spellEnd"/>
-      <w:r>
-        <w:rPr>
-          <w:rFonts w:ascii="Helvetica Neue" w:hAnsi="Helvetica Neue" w:cs="Helvetica Neue"/>
-        </w:rPr>
-        <w:t xml:space="preserve">, basically we are trying to </w:t>
+        <w:t xml:space="preserve">So by applying the reinforcement to trading signales, basically we are trying to </w:t>
       </w:r>
       <w:r>
         <w:rPr>
@@ -1007,23 +777,7 @@
         <w:rPr>
           <w:rFonts w:ascii="Helvetica Neue" w:hAnsi="Helvetica Neue" w:cs="Helvetica Neue"/>
         </w:rPr>
-        <w:t>Q, a function that approximates the reward for action A at time step S’. Can be written as Q(</w:t>
-      </w:r>
-      <w:proofErr w:type="spellStart"/>
-      <w:proofErr w:type="gramStart"/>
-      <w:r>
-        <w:rPr>
-          <w:rFonts w:ascii="Helvetica Neue" w:hAnsi="Helvetica Neue" w:cs="Helvetica Neue"/>
-        </w:rPr>
-        <w:t>s,a</w:t>
-      </w:r>
-      <w:proofErr w:type="spellEnd"/>
-      <w:proofErr w:type="gramEnd"/>
-      <w:r>
-        <w:rPr>
-          <w:rFonts w:ascii="Helvetica Neue" w:hAnsi="Helvetica Neue" w:cs="Helvetica Neue"/>
-        </w:rPr>
-        <w:t>). In our case Q is a neural network.</w:t>
+        <w:t>Q, a function that approximates the reward for action A at time step S’. Can be written as Q(s,a). In our case Q is a neural network.</w:t>
       </w:r>
     </w:p>
     <w:p>
@@ -1150,21 +904,7 @@
         <w:rPr>
           <w:rFonts w:ascii="Helvetica Neue" w:hAnsi="Helvetica Neue" w:cs="Helvetica Neue"/>
         </w:rPr>
-        <w:t xml:space="preserve">a simple </w:t>
-      </w:r>
-      <w:proofErr w:type="gramStart"/>
-      <w:r>
-        <w:rPr>
-          <w:rFonts w:ascii="Helvetica Neue" w:hAnsi="Helvetica Neue" w:cs="Helvetica Neue"/>
-        </w:rPr>
-        <w:t>three layer</w:t>
-      </w:r>
-      <w:proofErr w:type="gramEnd"/>
-      <w:r>
-        <w:rPr>
-          <w:rFonts w:ascii="Helvetica Neue" w:hAnsi="Helvetica Neue" w:cs="Helvetica Neue"/>
-        </w:rPr>
-        <w:t xml:space="preserve"> neural network with just 4 neurons in each layer that should be sufficient to learn what a straight line looks like.</w:t>
+        <w:t>a simple three layer neural network with just 4 neurons in each layer that should be sufficient to learn what a straight line looks like.</w:t>
       </w:r>
     </w:p>
     <w:p>
@@ -1196,7 +936,440 @@
           <w:rFonts w:ascii="Helvetica Neue" w:hAnsi="Helvetica Neue" w:cs="Helvetica Neue"/>
           <w:b/>
         </w:rPr>
-        <w:t>4.</w:t>
+        <w:t>4. Single Technique Strategy Result</w:t>
+      </w:r>
+    </w:p>
+    <w:p>
+      <w:pPr>
+        <w:widowControl w:val="0"/>
+        <w:autoSpaceDE w:val="0"/>
+        <w:autoSpaceDN w:val="0"/>
+        <w:adjustRightInd w:val="0"/>
+        <w:spacing w:line="280" w:lineRule="atLeast"/>
+        <w:rPr>
+          <w:rFonts w:ascii="Helvetica Neue" w:hAnsi="Helvetica Neue" w:cs="Helvetica Neue"/>
+        </w:rPr>
+      </w:pPr>
+      <w:r>
+        <w:rPr>
+          <w:rFonts w:ascii="Helvetica Neue" w:hAnsi="Helvetica Neue" w:cs="Helvetica Neue"/>
+        </w:rPr>
+        <w:t>4.1 Long Short Moving Average</w:t>
+      </w:r>
+    </w:p>
+    <w:p>
+      <w:pPr>
+        <w:widowControl w:val="0"/>
+        <w:autoSpaceDE w:val="0"/>
+        <w:autoSpaceDN w:val="0"/>
+        <w:adjustRightInd w:val="0"/>
+        <w:spacing w:line="280" w:lineRule="atLeast"/>
+        <w:rPr>
+          <w:rFonts w:ascii="Helvetica Neue" w:hAnsi="Helvetica Neue" w:cs="Helvetica Neue"/>
+        </w:rPr>
+      </w:pPr>
+    </w:p>
+    <w:p>
+      <w:pPr>
+        <w:widowControl w:val="0"/>
+        <w:autoSpaceDE w:val="0"/>
+        <w:autoSpaceDN w:val="0"/>
+        <w:adjustRightInd w:val="0"/>
+        <w:spacing w:line="280" w:lineRule="atLeast"/>
+        <w:rPr>
+          <w:rFonts w:ascii="Helvetica Neue" w:hAnsi="Helvetica Neue" w:cs="Helvetica Neue"/>
+        </w:rPr>
+      </w:pPr>
+      <w:r>
+        <w:rPr>
+          <w:rFonts w:ascii="Helvetica Neue" w:hAnsi="Helvetica Neue" w:cs="Helvetica Neue"/>
+        </w:rPr>
+        <w:t>This strategy consists two legs, long term moving average and short term moving average.</w:t>
+      </w:r>
+    </w:p>
+    <w:p>
+      <w:pPr>
+        <w:widowControl w:val="0"/>
+        <w:autoSpaceDE w:val="0"/>
+        <w:autoSpaceDN w:val="0"/>
+        <w:adjustRightInd w:val="0"/>
+        <w:spacing w:line="280" w:lineRule="atLeast"/>
+        <w:rPr>
+          <w:rFonts w:ascii="Helvetica Neue" w:hAnsi="Helvetica Neue" w:cs="Helvetica Neue"/>
+        </w:rPr>
+      </w:pPr>
+    </w:p>
+    <w:p>
+      <w:pPr>
+        <w:widowControl w:val="0"/>
+        <w:autoSpaceDE w:val="0"/>
+        <w:autoSpaceDN w:val="0"/>
+        <w:adjustRightInd w:val="0"/>
+        <w:spacing w:line="280" w:lineRule="atLeast"/>
+        <w:rPr>
+          <w:rFonts w:ascii="Helvetica Neue" w:hAnsi="Helvetica Neue" w:cs="Helvetica Neue"/>
+        </w:rPr>
+      </w:pPr>
+      <w:r>
+        <w:rPr>
+          <w:rFonts w:ascii="Helvetica Neue" w:hAnsi="Helvetica Neue" w:cs="Helvetica Neue"/>
+        </w:rPr>
+        <w:t>If short term moving average is greater than long term moving average by certain buffer band, generates a sell signal, one should decrease crypto holdings.</w:t>
+      </w:r>
+    </w:p>
+    <w:p>
+      <w:pPr>
+        <w:widowControl w:val="0"/>
+        <w:autoSpaceDE w:val="0"/>
+        <w:autoSpaceDN w:val="0"/>
+        <w:adjustRightInd w:val="0"/>
+        <w:spacing w:line="280" w:lineRule="atLeast"/>
+        <w:rPr>
+          <w:rFonts w:ascii="Helvetica Neue" w:hAnsi="Helvetica Neue" w:cs="Helvetica Neue"/>
+        </w:rPr>
+      </w:pPr>
+      <w:r>
+        <w:rPr>
+          <w:rFonts w:ascii="Helvetica Neue" w:hAnsi="Helvetica Neue" w:cs="Helvetica Neue"/>
+        </w:rPr>
+        <w:t>If sho</w:t>
+      </w:r>
+      <w:r>
+        <w:rPr>
+          <w:rFonts w:ascii="Helvetica Neue" w:hAnsi="Helvetica Neue" w:cs="Helvetica Neue"/>
+        </w:rPr>
+        <w:t>rt term moving average is smaller</w:t>
+      </w:r>
+      <w:r>
+        <w:rPr>
+          <w:rFonts w:ascii="Helvetica Neue" w:hAnsi="Helvetica Neue" w:cs="Helvetica Neue"/>
+        </w:rPr>
+        <w:t xml:space="preserve"> than long ter</w:t>
+      </w:r>
+      <w:r>
+        <w:rPr>
+          <w:rFonts w:ascii="Helvetica Neue" w:hAnsi="Helvetica Neue" w:cs="Helvetica Neue"/>
+        </w:rPr>
+        <w:t xml:space="preserve">m moving average </w:t>
+      </w:r>
+      <w:r>
+        <w:rPr>
+          <w:rFonts w:ascii="Helvetica Neue" w:hAnsi="Helvetica Neue" w:cs="Helvetica Neue"/>
+        </w:rPr>
+        <w:t>by certain buffer band</w:t>
+      </w:r>
+      <w:r>
+        <w:rPr>
+          <w:rFonts w:ascii="Helvetica Neue" w:hAnsi="Helvetica Neue" w:cs="Helvetica Neue"/>
+        </w:rPr>
+        <w:t>, generates a buy signal,</w:t>
+      </w:r>
+      <w:r>
+        <w:rPr>
+          <w:rFonts w:ascii="Helvetica Neue" w:hAnsi="Helvetica Neue" w:cs="Helvetica Neue"/>
+        </w:rPr>
+        <w:t xml:space="preserve"> </w:t>
+      </w:r>
+      <w:r>
+        <w:rPr>
+          <w:rFonts w:ascii="Helvetica Neue" w:hAnsi="Helvetica Neue" w:cs="Helvetica Neue"/>
+        </w:rPr>
+        <w:t>one should in</w:t>
+      </w:r>
+      <w:r>
+        <w:rPr>
+          <w:rFonts w:ascii="Helvetica Neue" w:hAnsi="Helvetica Neue" w:cs="Helvetica Neue"/>
+        </w:rPr>
+        <w:t>crease crypto holdings.</w:t>
+      </w:r>
+    </w:p>
+    <w:p>
+      <w:pPr>
+        <w:widowControl w:val="0"/>
+        <w:autoSpaceDE w:val="0"/>
+        <w:autoSpaceDN w:val="0"/>
+        <w:adjustRightInd w:val="0"/>
+        <w:spacing w:line="280" w:lineRule="atLeast"/>
+        <w:rPr>
+          <w:rFonts w:ascii="Helvetica Neue" w:hAnsi="Helvetica Neue" w:cs="Helvetica Neue"/>
+        </w:rPr>
+      </w:pPr>
+      <w:r>
+        <w:rPr>
+          <w:rFonts w:ascii="Helvetica Neue" w:hAnsi="Helvetica Neue" w:cs="Helvetica Neue"/>
+        </w:rPr>
+        <w:t xml:space="preserve">If the </w:t>
+      </w:r>
+      <w:r>
+        <w:rPr>
+          <w:rFonts w:ascii="Helvetica Neue" w:hAnsi="Helvetica Neue" w:cs="Helvetica Neue"/>
+        </w:rPr>
+        <w:t>short term moving average</w:t>
+      </w:r>
+      <w:r>
+        <w:rPr>
+          <w:rFonts w:ascii="Helvetica Neue" w:hAnsi="Helvetica Neue" w:cs="Helvetica Neue"/>
+        </w:rPr>
+        <w:t xml:space="preserve"> is within the buffer band around long term moving average, staying hold,</w:t>
+      </w:r>
+      <w:r>
+        <w:rPr>
+          <w:rFonts w:ascii="Helvetica Neue" w:hAnsi="Helvetica Neue" w:cs="Helvetica Neue"/>
+        </w:rPr>
+        <w:t xml:space="preserve"> </w:t>
+      </w:r>
+      <w:r>
+        <w:rPr>
+          <w:rFonts w:ascii="Helvetica Neue" w:hAnsi="Helvetica Neue" w:cs="Helvetica Neue"/>
+        </w:rPr>
+        <w:t>one should not change</w:t>
+      </w:r>
+      <w:r>
+        <w:rPr>
+          <w:rFonts w:ascii="Helvetica Neue" w:hAnsi="Helvetica Neue" w:cs="Helvetica Neue"/>
+        </w:rPr>
+        <w:t xml:space="preserve"> crypto holdings.</w:t>
+      </w:r>
+    </w:p>
+    <w:p>
+      <w:pPr>
+        <w:widowControl w:val="0"/>
+        <w:autoSpaceDE w:val="0"/>
+        <w:autoSpaceDN w:val="0"/>
+        <w:adjustRightInd w:val="0"/>
+        <w:spacing w:line="280" w:lineRule="atLeast"/>
+        <w:rPr>
+          <w:rFonts w:ascii="Helvetica Neue" w:hAnsi="Helvetica Neue" w:cs="Helvetica Neue"/>
+        </w:rPr>
+      </w:pPr>
+    </w:p>
+    <w:p>
+      <w:pPr>
+        <w:widowControl w:val="0"/>
+        <w:autoSpaceDE w:val="0"/>
+        <w:autoSpaceDN w:val="0"/>
+        <w:adjustRightInd w:val="0"/>
+        <w:spacing w:line="280" w:lineRule="atLeast"/>
+        <w:rPr>
+          <w:rFonts w:ascii="Helvetica Neue" w:hAnsi="Helvetica Neue" w:cs="Helvetica Neue"/>
+        </w:rPr>
+      </w:pPr>
+      <w:r>
+        <w:rPr>
+          <w:rFonts w:ascii="Helvetica Neue" w:hAnsi="Helvetica Neue" w:cs="Helvetica Neue"/>
+        </w:rPr>
+        <w:t>This strategy works well for relative long windows, ex, short moving average</w:t>
+      </w:r>
+      <w:r>
+        <w:rPr>
+          <w:rFonts w:ascii="Helvetica Neue" w:hAnsi="Helvetica Neue" w:cs="Helvetica Neue"/>
+        </w:rPr>
+        <w:t xml:space="preserve"> window</w:t>
+      </w:r>
+      <w:r>
+        <w:rPr>
+          <w:rFonts w:ascii="Helvetica Neue" w:hAnsi="Helvetica Neue" w:cs="Helvetica Neue"/>
+        </w:rPr>
+        <w:t xml:space="preserve"> is 15 days and long moving average</w:t>
+      </w:r>
+      <w:r>
+        <w:rPr>
+          <w:rFonts w:ascii="Helvetica Neue" w:hAnsi="Helvetica Neue" w:cs="Helvetica Neue"/>
+        </w:rPr>
+        <w:t xml:space="preserve"> window is 16 days.</w:t>
+      </w:r>
+    </w:p>
+    <w:p>
+      <w:pPr>
+        <w:widowControl w:val="0"/>
+        <w:autoSpaceDE w:val="0"/>
+        <w:autoSpaceDN w:val="0"/>
+        <w:adjustRightInd w:val="0"/>
+        <w:spacing w:line="280" w:lineRule="atLeast"/>
+        <w:rPr>
+          <w:rFonts w:ascii="Helvetica Neue" w:hAnsi="Helvetica Neue" w:cs="Helvetica Neue"/>
+        </w:rPr>
+      </w:pPr>
+    </w:p>
+    <w:p>
+      <w:pPr>
+        <w:widowControl w:val="0"/>
+        <w:autoSpaceDE w:val="0"/>
+        <w:autoSpaceDN w:val="0"/>
+        <w:adjustRightInd w:val="0"/>
+        <w:spacing w:line="280" w:lineRule="atLeast"/>
+        <w:rPr>
+          <w:rFonts w:ascii="Helvetica Neue" w:hAnsi="Helvetica Neue" w:cs="Helvetica Neue"/>
+        </w:rPr>
+      </w:pPr>
+      <w:r>
+        <w:rPr>
+          <w:rFonts w:ascii="Helvetica Neue" w:hAnsi="Helvetica Neue" w:cs="Helvetica Neue"/>
+        </w:rPr>
+        <w:t>For short time horizon, e.x. short moving average window is 3 days and long moving average window is 5 days. One sho</w:t>
+      </w:r>
+      <w:r>
+        <w:rPr>
+          <w:rFonts w:ascii="Helvetica Neue" w:hAnsi="Helvetica Neue" w:cs="Helvetica Neue"/>
+        </w:rPr>
+        <w:t>uld do the inverse of this strat</w:t>
+      </w:r>
+      <w:bookmarkStart w:id="0" w:name="_GoBack"/>
+      <w:bookmarkEnd w:id="0"/>
+      <w:r>
+        <w:rPr>
+          <w:rFonts w:ascii="Helvetica Neue" w:hAnsi="Helvetica Neue" w:cs="Helvetica Neue"/>
+        </w:rPr>
+        <w:t>egy, i.e.:</w:t>
+      </w:r>
+    </w:p>
+    <w:p>
+      <w:pPr>
+        <w:widowControl w:val="0"/>
+        <w:autoSpaceDE w:val="0"/>
+        <w:autoSpaceDN w:val="0"/>
+        <w:adjustRightInd w:val="0"/>
+        <w:spacing w:line="280" w:lineRule="atLeast"/>
+        <w:rPr>
+          <w:rFonts w:ascii="Helvetica Neue" w:hAnsi="Helvetica Neue" w:cs="Helvetica Neue"/>
+        </w:rPr>
+      </w:pPr>
+    </w:p>
+    <w:p>
+      <w:pPr>
+        <w:widowControl w:val="0"/>
+        <w:autoSpaceDE w:val="0"/>
+        <w:autoSpaceDN w:val="0"/>
+        <w:adjustRightInd w:val="0"/>
+        <w:spacing w:line="280" w:lineRule="atLeast"/>
+        <w:rPr>
+          <w:rFonts w:ascii="Helvetica Neue" w:hAnsi="Helvetica Neue" w:cs="Helvetica Neue"/>
+        </w:rPr>
+      </w:pPr>
+      <w:r>
+        <w:rPr>
+          <w:rFonts w:ascii="Helvetica Neue" w:hAnsi="Helvetica Neue" w:cs="Helvetica Neue"/>
+          <w:b/>
+        </w:rPr>
+        <w:t xml:space="preserve"> </w:t>
+      </w:r>
+      <w:r>
+        <w:rPr>
+          <w:rFonts w:ascii="Helvetica Neue" w:hAnsi="Helvetica Neue" w:cs="Helvetica Neue"/>
+        </w:rPr>
+        <w:t>If short term moving average is smaller than long term moving average by certain buffer band, generates a sell signal, one should decrease crypto holdings.</w:t>
+      </w:r>
+    </w:p>
+    <w:p>
+      <w:pPr>
+        <w:widowControl w:val="0"/>
+        <w:autoSpaceDE w:val="0"/>
+        <w:autoSpaceDN w:val="0"/>
+        <w:adjustRightInd w:val="0"/>
+        <w:spacing w:line="280" w:lineRule="atLeast"/>
+        <w:rPr>
+          <w:rFonts w:ascii="Helvetica Neue" w:hAnsi="Helvetica Neue" w:cs="Helvetica Neue"/>
+        </w:rPr>
+      </w:pPr>
+      <w:r>
+        <w:rPr>
+          <w:rFonts w:ascii="Helvetica Neue" w:hAnsi="Helvetica Neue" w:cs="Helvetica Neue"/>
+        </w:rPr>
+        <w:t xml:space="preserve">If short term moving average is </w:t>
+      </w:r>
+      <w:r>
+        <w:rPr>
+          <w:rFonts w:ascii="Helvetica Neue" w:hAnsi="Helvetica Neue" w:cs="Helvetica Neue"/>
+        </w:rPr>
+        <w:t xml:space="preserve">greater </w:t>
+      </w:r>
+      <w:r>
+        <w:rPr>
+          <w:rFonts w:ascii="Helvetica Neue" w:hAnsi="Helvetica Neue" w:cs="Helvetica Neue"/>
+        </w:rPr>
+        <w:t>than long term moving average by certain buffer band, generates a buy signal,</w:t>
+      </w:r>
+      <w:r>
+        <w:rPr>
+          <w:rFonts w:ascii="Helvetica Neue" w:hAnsi="Helvetica Neue" w:cs="Helvetica Neue"/>
+        </w:rPr>
+        <w:t xml:space="preserve"> </w:t>
+      </w:r>
+      <w:r>
+        <w:rPr>
+          <w:rFonts w:ascii="Helvetica Neue" w:hAnsi="Helvetica Neue" w:cs="Helvetica Neue"/>
+        </w:rPr>
+        <w:t>one should increase crypto holdings.</w:t>
+      </w:r>
+    </w:p>
+    <w:p>
+      <w:pPr>
+        <w:widowControl w:val="0"/>
+        <w:autoSpaceDE w:val="0"/>
+        <w:autoSpaceDN w:val="0"/>
+        <w:adjustRightInd w:val="0"/>
+        <w:spacing w:line="280" w:lineRule="atLeast"/>
+        <w:rPr>
+          <w:rFonts w:ascii="Helvetica Neue" w:hAnsi="Helvetica Neue" w:cs="Helvetica Neue"/>
+        </w:rPr>
+      </w:pPr>
+      <w:r>
+        <w:rPr>
+          <w:rFonts w:ascii="Helvetica Neue" w:hAnsi="Helvetica Neue" w:cs="Helvetica Neue"/>
+        </w:rPr>
+        <w:t>If the short term moving average is within the buffer band around long term moving average, staying hold,</w:t>
+      </w:r>
+      <w:r>
+        <w:rPr>
+          <w:rFonts w:ascii="Helvetica Neue" w:hAnsi="Helvetica Neue" w:cs="Helvetica Neue"/>
+        </w:rPr>
+        <w:t xml:space="preserve"> </w:t>
+      </w:r>
+      <w:r>
+        <w:rPr>
+          <w:rFonts w:ascii="Helvetica Neue" w:hAnsi="Helvetica Neue" w:cs="Helvetica Neue"/>
+        </w:rPr>
+        <w:t>one should not change crypto holdings.</w:t>
+      </w:r>
+    </w:p>
+    <w:p>
+      <w:pPr>
+        <w:widowControl w:val="0"/>
+        <w:autoSpaceDE w:val="0"/>
+        <w:autoSpaceDN w:val="0"/>
+        <w:adjustRightInd w:val="0"/>
+        <w:spacing w:line="280" w:lineRule="atLeast"/>
+        <w:rPr>
+          <w:rFonts w:ascii="Helvetica Neue" w:hAnsi="Helvetica Neue" w:cs="Helvetica Neue"/>
+          <w:b/>
+        </w:rPr>
+      </w:pPr>
+    </w:p>
+    <w:p>
+      <w:pPr>
+        <w:widowControl w:val="0"/>
+        <w:autoSpaceDE w:val="0"/>
+        <w:autoSpaceDN w:val="0"/>
+        <w:adjustRightInd w:val="0"/>
+        <w:spacing w:line="280" w:lineRule="atLeast"/>
+        <w:rPr>
+          <w:rFonts w:ascii="Helvetica Neue" w:hAnsi="Helvetica Neue" w:cs="Helvetica Neue"/>
+          <w:b/>
+        </w:rPr>
+      </w:pPr>
+      <w:r>
+        <w:rPr>
+          <w:rFonts w:ascii="Helvetica Neue" w:hAnsi="Helvetica Neue" w:cs="Helvetica Neue"/>
+          <w:b/>
+        </w:rPr>
+        <w:t>5</w:t>
+      </w:r>
+      <w:r>
+        <w:rPr>
+          <w:rFonts w:ascii="Helvetica Neue" w:hAnsi="Helvetica Neue" w:cs="Helvetica Neue"/>
+          <w:b/>
+        </w:rPr>
+        <w:t>.</w:t>
       </w:r>
       <w:r>
         <w:rPr>

</xml_diff>

<commit_message>
add hourly data test
</commit_message>
<xml_diff>
--- a/Crypto_Quant_Trading_White_Paper.docx
+++ b/Crypto_Quant_Trading_White_Paper.docx
@@ -869,6 +869,186 @@
         <w:rPr>
           <w:rFonts w:ascii="Helvetica Neue" w:hAnsi="Helvetica Neue" w:cs="Helvetica Neue"/>
         </w:rPr>
+        <w:drawing>
+          <wp:inline distT="0" distB="0" distL="0" distR="0" wp14:anchorId="283253E6" wp14:editId="14A92E21">
+            <wp:extent cx="5727700" cy="5349240"/>
+            <wp:effectExtent l="0" t="0" r="12700" b="10160"/>
+            <wp:docPr id="5" name="Picture 5"/>
+            <wp:cNvGraphicFramePr>
+              <a:graphicFrameLocks xmlns:a="http://schemas.openxmlformats.org/drawingml/2006/main" noChangeAspect="1"/>
+            </wp:cNvGraphicFramePr>
+            <a:graphic xmlns:a="http://schemas.openxmlformats.org/drawingml/2006/main">
+              <a:graphicData uri="http://schemas.openxmlformats.org/drawingml/2006/picture">
+                <pic:pic xmlns:pic="http://schemas.openxmlformats.org/drawingml/2006/picture">
+                  <pic:nvPicPr>
+                    <pic:cNvPr id="1" name=""/>
+                    <pic:cNvPicPr/>
+                  </pic:nvPicPr>
+                  <pic:blipFill>
+                    <a:blip r:embed="rId5"/>
+                    <a:stretch>
+                      <a:fillRect/>
+                    </a:stretch>
+                  </pic:blipFill>
+                  <pic:spPr>
+                    <a:xfrm>
+                      <a:off x="0" y="0"/>
+                      <a:ext cx="5727700" cy="5349240"/>
+                    </a:xfrm>
+                    <a:prstGeom prst="rect">
+                      <a:avLst/>
+                    </a:prstGeom>
+                  </pic:spPr>
+                </pic:pic>
+              </a:graphicData>
+            </a:graphic>
+          </wp:inline>
+        </w:drawing>
+      </w:r>
+    </w:p>
+    <w:p>
+      <w:pPr>
+        <w:widowControl w:val="0"/>
+        <w:autoSpaceDE w:val="0"/>
+        <w:autoSpaceDN w:val="0"/>
+        <w:adjustRightInd w:val="0"/>
+        <w:spacing w:line="280" w:lineRule="atLeast"/>
+        <w:rPr>
+          <w:rFonts w:ascii="Helvetica Neue" w:hAnsi="Helvetica Neue" w:cs="Helvetica Neue"/>
+        </w:rPr>
+      </w:pPr>
+    </w:p>
+    <w:p>
+      <w:pPr>
+        <w:widowControl w:val="0"/>
+        <w:autoSpaceDE w:val="0"/>
+        <w:autoSpaceDN w:val="0"/>
+        <w:adjustRightInd w:val="0"/>
+        <w:spacing w:line="280" w:lineRule="atLeast"/>
+        <w:rPr>
+          <w:rFonts w:ascii="Helvetica Neue" w:hAnsi="Helvetica Neue" w:cs="Helvetica Neue"/>
+        </w:rPr>
+      </w:pPr>
+      <w:r>
+        <w:rPr>
+          <w:rFonts w:ascii="Helvetica Neue" w:hAnsi="Helvetica Neue" w:cs="Helvetica Neue"/>
+        </w:rPr>
+        <w:drawing>
+          <wp:inline distT="0" distB="0" distL="0" distR="0" wp14:anchorId="499E968A" wp14:editId="6F43D13D">
+            <wp:extent cx="5727700" cy="5352415"/>
+            <wp:effectExtent l="0" t="0" r="12700" b="6985"/>
+            <wp:docPr id="11" name="Picture 11"/>
+            <wp:cNvGraphicFramePr>
+              <a:graphicFrameLocks xmlns:a="http://schemas.openxmlformats.org/drawingml/2006/main" noChangeAspect="1"/>
+            </wp:cNvGraphicFramePr>
+            <a:graphic xmlns:a="http://schemas.openxmlformats.org/drawingml/2006/main">
+              <a:graphicData uri="http://schemas.openxmlformats.org/drawingml/2006/picture">
+                <pic:pic xmlns:pic="http://schemas.openxmlformats.org/drawingml/2006/picture">
+                  <pic:nvPicPr>
+                    <pic:cNvPr id="1" name=""/>
+                    <pic:cNvPicPr/>
+                  </pic:nvPicPr>
+                  <pic:blipFill>
+                    <a:blip r:embed="rId6"/>
+                    <a:stretch>
+                      <a:fillRect/>
+                    </a:stretch>
+                  </pic:blipFill>
+                  <pic:spPr>
+                    <a:xfrm>
+                      <a:off x="0" y="0"/>
+                      <a:ext cx="5727700" cy="5352415"/>
+                    </a:xfrm>
+                    <a:prstGeom prst="rect">
+                      <a:avLst/>
+                    </a:prstGeom>
+                  </pic:spPr>
+                </pic:pic>
+              </a:graphicData>
+            </a:graphic>
+          </wp:inline>
+        </w:drawing>
+      </w:r>
+    </w:p>
+    <w:p>
+      <w:pPr>
+        <w:widowControl w:val="0"/>
+        <w:autoSpaceDE w:val="0"/>
+        <w:autoSpaceDN w:val="0"/>
+        <w:adjustRightInd w:val="0"/>
+        <w:spacing w:line="280" w:lineRule="atLeast"/>
+        <w:rPr>
+          <w:rFonts w:ascii="Helvetica Neue" w:hAnsi="Helvetica Neue" w:cs="Helvetica Neue"/>
+        </w:rPr>
+      </w:pPr>
+    </w:p>
+    <w:p>
+      <w:pPr>
+        <w:widowControl w:val="0"/>
+        <w:autoSpaceDE w:val="0"/>
+        <w:autoSpaceDN w:val="0"/>
+        <w:adjustRightInd w:val="0"/>
+        <w:spacing w:line="280" w:lineRule="atLeast"/>
+        <w:rPr>
+          <w:rFonts w:ascii="Helvetica Neue" w:hAnsi="Helvetica Neue" w:cs="Helvetica Neue"/>
+        </w:rPr>
+      </w:pPr>
+      <w:r>
+        <w:rPr>
+          <w:rFonts w:ascii="Helvetica Neue" w:hAnsi="Helvetica Neue" w:cs="Helvetica Neue"/>
+        </w:rPr>
+        <w:drawing>
+          <wp:inline distT="0" distB="0" distL="0" distR="0" wp14:anchorId="3218A2E2" wp14:editId="6F209EAB">
+            <wp:extent cx="5727700" cy="5439410"/>
+            <wp:effectExtent l="0" t="0" r="12700" b="0"/>
+            <wp:docPr id="17" name="Picture 17"/>
+            <wp:cNvGraphicFramePr>
+              <a:graphicFrameLocks xmlns:a="http://schemas.openxmlformats.org/drawingml/2006/main" noChangeAspect="1"/>
+            </wp:cNvGraphicFramePr>
+            <a:graphic xmlns:a="http://schemas.openxmlformats.org/drawingml/2006/main">
+              <a:graphicData uri="http://schemas.openxmlformats.org/drawingml/2006/picture">
+                <pic:pic xmlns:pic="http://schemas.openxmlformats.org/drawingml/2006/picture">
+                  <pic:nvPicPr>
+                    <pic:cNvPr id="1" name=""/>
+                    <pic:cNvPicPr/>
+                  </pic:nvPicPr>
+                  <pic:blipFill>
+                    <a:blip r:embed="rId7"/>
+                    <a:stretch>
+                      <a:fillRect/>
+                    </a:stretch>
+                  </pic:blipFill>
+                  <pic:spPr>
+                    <a:xfrm>
+                      <a:off x="0" y="0"/>
+                      <a:ext cx="5727700" cy="5439410"/>
+                    </a:xfrm>
+                    <a:prstGeom prst="rect">
+                      <a:avLst/>
+                    </a:prstGeom>
+                  </pic:spPr>
+                </pic:pic>
+              </a:graphicData>
+            </a:graphic>
+          </wp:inline>
+        </w:drawing>
+      </w:r>
+    </w:p>
+    <w:p>
+      <w:pPr>
+        <w:widowControl w:val="0"/>
+        <w:autoSpaceDE w:val="0"/>
+        <w:autoSpaceDN w:val="0"/>
+        <w:adjustRightInd w:val="0"/>
+        <w:spacing w:line="280" w:lineRule="atLeast"/>
+        <w:rPr>
+          <w:rFonts w:ascii="Helvetica Neue" w:hAnsi="Helvetica Neue" w:cs="Helvetica Neue"/>
+        </w:rPr>
+      </w:pPr>
+      <w:r>
+        <w:rPr>
+          <w:rFonts w:ascii="Helvetica Neue" w:hAnsi="Helvetica Neue" w:cs="Helvetica Neue"/>
+        </w:rPr>
         <w:t>3.</w:t>
       </w:r>
       <w:r>
@@ -907,6 +1087,313 @@
           <w:rFonts w:ascii="Helvetica Neue" w:hAnsi="Helvetica Neue" w:cs="Helvetica Neue"/>
         </w:rPr>
       </w:pPr>
+    </w:p>
+    <w:p>
+      <w:pPr>
+        <w:rPr>
+          <w:rFonts w:eastAsia="Times New Roman"/>
+        </w:rPr>
+      </w:pPr>
+    </w:p>
+    <w:p>
+      <w:pPr>
+        <w:rPr>
+          <w:rFonts w:eastAsia="Times New Roman"/>
+        </w:rPr>
+      </w:pPr>
+    </w:p>
+    <w:p>
+      <w:pPr>
+        <w:rPr>
+          <w:rFonts w:eastAsia="Times New Roman"/>
+        </w:rPr>
+      </w:pPr>
+      <w:r>
+        <w:rPr>
+          <w:rFonts w:eastAsia="Times New Roman"/>
+        </w:rPr>
+        <w:drawing>
+          <wp:inline distT="0" distB="0" distL="0" distR="0" wp14:anchorId="0BE732DF" wp14:editId="1B532A5B">
+            <wp:extent cx="5727700" cy="2283460"/>
+            <wp:effectExtent l="0" t="0" r="12700" b="2540"/>
+            <wp:docPr id="9" name="Picture 9"/>
+            <wp:cNvGraphicFramePr>
+              <a:graphicFrameLocks xmlns:a="http://schemas.openxmlformats.org/drawingml/2006/main" noChangeAspect="1"/>
+            </wp:cNvGraphicFramePr>
+            <a:graphic xmlns:a="http://schemas.openxmlformats.org/drawingml/2006/main">
+              <a:graphicData uri="http://schemas.openxmlformats.org/drawingml/2006/picture">
+                <pic:pic xmlns:pic="http://schemas.openxmlformats.org/drawingml/2006/picture">
+                  <pic:nvPicPr>
+                    <pic:cNvPr id="1" name=""/>
+                    <pic:cNvPicPr/>
+                  </pic:nvPicPr>
+                  <pic:blipFill>
+                    <a:blip r:embed="rId8"/>
+                    <a:stretch>
+                      <a:fillRect/>
+                    </a:stretch>
+                  </pic:blipFill>
+                  <pic:spPr>
+                    <a:xfrm>
+                      <a:off x="0" y="0"/>
+                      <a:ext cx="5727700" cy="2283460"/>
+                    </a:xfrm>
+                    <a:prstGeom prst="rect">
+                      <a:avLst/>
+                    </a:prstGeom>
+                  </pic:spPr>
+                </pic:pic>
+              </a:graphicData>
+            </a:graphic>
+          </wp:inline>
+        </w:drawing>
+      </w:r>
+    </w:p>
+    <w:p>
+      <w:pPr>
+        <w:rPr>
+          <w:rFonts w:eastAsia="Times New Roman"/>
+        </w:rPr>
+      </w:pPr>
+    </w:p>
+    <w:p>
+      <w:pPr>
+        <w:rPr>
+          <w:rFonts w:eastAsia="Times New Roman"/>
+        </w:rPr>
+      </w:pPr>
+    </w:p>
+    <w:p>
+      <w:pPr>
+        <w:widowControl w:val="0"/>
+        <w:autoSpaceDE w:val="0"/>
+        <w:autoSpaceDN w:val="0"/>
+        <w:adjustRightInd w:val="0"/>
+        <w:spacing w:line="280" w:lineRule="atLeast"/>
+        <w:rPr>
+          <w:rFonts w:ascii="Helvetica Neue" w:hAnsi="Helvetica Neue" w:cs="Helvetica Neue"/>
+        </w:rPr>
+      </w:pPr>
+    </w:p>
+    <w:p>
+      <w:pPr>
+        <w:widowControl w:val="0"/>
+        <w:autoSpaceDE w:val="0"/>
+        <w:autoSpaceDN w:val="0"/>
+        <w:adjustRightInd w:val="0"/>
+        <w:spacing w:line="280" w:lineRule="atLeast"/>
+        <w:rPr>
+          <w:rFonts w:ascii="Helvetica Neue" w:hAnsi="Helvetica Neue" w:cs="Helvetica Neue"/>
+        </w:rPr>
+      </w:pPr>
+      <w:r>
+        <w:rPr>
+          <w:rFonts w:ascii="Helvetica Neue" w:hAnsi="Helvetica Neue" w:cs="Helvetica Neue"/>
+        </w:rPr>
+        <w:drawing>
+          <wp:inline distT="0" distB="0" distL="0" distR="0" wp14:anchorId="28FC97C6" wp14:editId="2568C1BC">
+            <wp:extent cx="5727700" cy="5233670"/>
+            <wp:effectExtent l="0" t="0" r="12700" b="0"/>
+            <wp:docPr id="4" name="Picture 4"/>
+            <wp:cNvGraphicFramePr>
+              <a:graphicFrameLocks xmlns:a="http://schemas.openxmlformats.org/drawingml/2006/main" noChangeAspect="1"/>
+            </wp:cNvGraphicFramePr>
+            <a:graphic xmlns:a="http://schemas.openxmlformats.org/drawingml/2006/main">
+              <a:graphicData uri="http://schemas.openxmlformats.org/drawingml/2006/picture">
+                <pic:pic xmlns:pic="http://schemas.openxmlformats.org/drawingml/2006/picture">
+                  <pic:nvPicPr>
+                    <pic:cNvPr id="1" name=""/>
+                    <pic:cNvPicPr/>
+                  </pic:nvPicPr>
+                  <pic:blipFill>
+                    <a:blip r:embed="rId9"/>
+                    <a:stretch>
+                      <a:fillRect/>
+                    </a:stretch>
+                  </pic:blipFill>
+                  <pic:spPr>
+                    <a:xfrm>
+                      <a:off x="0" y="0"/>
+                      <a:ext cx="5727700" cy="5233670"/>
+                    </a:xfrm>
+                    <a:prstGeom prst="rect">
+                      <a:avLst/>
+                    </a:prstGeom>
+                  </pic:spPr>
+                </pic:pic>
+              </a:graphicData>
+            </a:graphic>
+          </wp:inline>
+        </w:drawing>
+      </w:r>
+    </w:p>
+    <w:p>
+      <w:pPr>
+        <w:widowControl w:val="0"/>
+        <w:autoSpaceDE w:val="0"/>
+        <w:autoSpaceDN w:val="0"/>
+        <w:adjustRightInd w:val="0"/>
+        <w:spacing w:line="280" w:lineRule="atLeast"/>
+        <w:rPr>
+          <w:rFonts w:ascii="Helvetica Neue" w:hAnsi="Helvetica Neue" w:cs="Helvetica Neue"/>
+        </w:rPr>
+      </w:pPr>
+      <w:r>
+        <w:rPr>
+          <w:rFonts w:ascii="Helvetica Neue" w:hAnsi="Helvetica Neue" w:cs="Helvetica Neue"/>
+        </w:rPr>
+        <w:drawing>
+          <wp:inline distT="0" distB="0" distL="0" distR="0" wp14:anchorId="4AED5DE6" wp14:editId="372F22DB">
+            <wp:extent cx="5727700" cy="2251075"/>
+            <wp:effectExtent l="0" t="0" r="12700" b="9525"/>
+            <wp:docPr id="15" name="Picture 15"/>
+            <wp:cNvGraphicFramePr>
+              <a:graphicFrameLocks xmlns:a="http://schemas.openxmlformats.org/drawingml/2006/main" noChangeAspect="1"/>
+            </wp:cNvGraphicFramePr>
+            <a:graphic xmlns:a="http://schemas.openxmlformats.org/drawingml/2006/main">
+              <a:graphicData uri="http://schemas.openxmlformats.org/drawingml/2006/picture">
+                <pic:pic xmlns:pic="http://schemas.openxmlformats.org/drawingml/2006/picture">
+                  <pic:nvPicPr>
+                    <pic:cNvPr id="1" name=""/>
+                    <pic:cNvPicPr/>
+                  </pic:nvPicPr>
+                  <pic:blipFill>
+                    <a:blip r:embed="rId10"/>
+                    <a:stretch>
+                      <a:fillRect/>
+                    </a:stretch>
+                  </pic:blipFill>
+                  <pic:spPr>
+                    <a:xfrm>
+                      <a:off x="0" y="0"/>
+                      <a:ext cx="5727700" cy="2251075"/>
+                    </a:xfrm>
+                    <a:prstGeom prst="rect">
+                      <a:avLst/>
+                    </a:prstGeom>
+                  </pic:spPr>
+                </pic:pic>
+              </a:graphicData>
+            </a:graphic>
+          </wp:inline>
+        </w:drawing>
+      </w:r>
+    </w:p>
+    <w:p>
+      <w:pPr>
+        <w:widowControl w:val="0"/>
+        <w:autoSpaceDE w:val="0"/>
+        <w:autoSpaceDN w:val="0"/>
+        <w:adjustRightInd w:val="0"/>
+        <w:spacing w:line="280" w:lineRule="atLeast"/>
+        <w:rPr>
+          <w:rFonts w:ascii="Helvetica Neue" w:hAnsi="Helvetica Neue" w:cs="Helvetica Neue"/>
+        </w:rPr>
+      </w:pPr>
+      <w:r>
+        <w:rPr>
+          <w:rFonts w:ascii="Helvetica Neue" w:hAnsi="Helvetica Neue" w:cs="Helvetica Neue"/>
+        </w:rPr>
+        <w:drawing>
+          <wp:inline distT="0" distB="0" distL="0" distR="0" wp14:anchorId="4C8266F7" wp14:editId="6657E49F">
+            <wp:extent cx="5727700" cy="5271135"/>
+            <wp:effectExtent l="0" t="0" r="12700" b="12065"/>
+            <wp:docPr id="10" name="Picture 10"/>
+            <wp:cNvGraphicFramePr>
+              <a:graphicFrameLocks xmlns:a="http://schemas.openxmlformats.org/drawingml/2006/main" noChangeAspect="1"/>
+            </wp:cNvGraphicFramePr>
+            <a:graphic xmlns:a="http://schemas.openxmlformats.org/drawingml/2006/main">
+              <a:graphicData uri="http://schemas.openxmlformats.org/drawingml/2006/picture">
+                <pic:pic xmlns:pic="http://schemas.openxmlformats.org/drawingml/2006/picture">
+                  <pic:nvPicPr>
+                    <pic:cNvPr id="1" name=""/>
+                    <pic:cNvPicPr/>
+                  </pic:nvPicPr>
+                  <pic:blipFill>
+                    <a:blip r:embed="rId11"/>
+                    <a:stretch>
+                      <a:fillRect/>
+                    </a:stretch>
+                  </pic:blipFill>
+                  <pic:spPr>
+                    <a:xfrm>
+                      <a:off x="0" y="0"/>
+                      <a:ext cx="5727700" cy="5271135"/>
+                    </a:xfrm>
+                    <a:prstGeom prst="rect">
+                      <a:avLst/>
+                    </a:prstGeom>
+                  </pic:spPr>
+                </pic:pic>
+              </a:graphicData>
+            </a:graphic>
+          </wp:inline>
+        </w:drawing>
+      </w:r>
+    </w:p>
+    <w:p>
+      <w:pPr>
+        <w:widowControl w:val="0"/>
+        <w:autoSpaceDE w:val="0"/>
+        <w:autoSpaceDN w:val="0"/>
+        <w:adjustRightInd w:val="0"/>
+        <w:spacing w:line="280" w:lineRule="atLeast"/>
+        <w:rPr>
+          <w:rFonts w:ascii="Helvetica Neue" w:hAnsi="Helvetica Neue" w:cs="Helvetica Neue"/>
+        </w:rPr>
+      </w:pPr>
+      <w:r>
+        <w:rPr>
+          <w:rFonts w:ascii="Helvetica Neue" w:hAnsi="Helvetica Neue" w:cs="Helvetica Neue"/>
+        </w:rPr>
+        <w:drawing>
+          <wp:inline distT="0" distB="0" distL="0" distR="0" wp14:anchorId="79D710B3" wp14:editId="61486F43">
+            <wp:extent cx="5727700" cy="5271770"/>
+            <wp:effectExtent l="0" t="0" r="12700" b="11430"/>
+            <wp:docPr id="16" name="Picture 16"/>
+            <wp:cNvGraphicFramePr>
+              <a:graphicFrameLocks xmlns:a="http://schemas.openxmlformats.org/drawingml/2006/main" noChangeAspect="1"/>
+            </wp:cNvGraphicFramePr>
+            <a:graphic xmlns:a="http://schemas.openxmlformats.org/drawingml/2006/main">
+              <a:graphicData uri="http://schemas.openxmlformats.org/drawingml/2006/picture">
+                <pic:pic xmlns:pic="http://schemas.openxmlformats.org/drawingml/2006/picture">
+                  <pic:nvPicPr>
+                    <pic:cNvPr id="1" name=""/>
+                    <pic:cNvPicPr/>
+                  </pic:nvPicPr>
+                  <pic:blipFill>
+                    <a:blip r:embed="rId12"/>
+                    <a:stretch>
+                      <a:fillRect/>
+                    </a:stretch>
+                  </pic:blipFill>
+                  <pic:spPr>
+                    <a:xfrm>
+                      <a:off x="0" y="0"/>
+                      <a:ext cx="5727700" cy="5271770"/>
+                    </a:xfrm>
+                    <a:prstGeom prst="rect">
+                      <a:avLst/>
+                    </a:prstGeom>
+                  </pic:spPr>
+                </pic:pic>
+              </a:graphicData>
+            </a:graphic>
+          </wp:inline>
+        </w:drawing>
+      </w:r>
+    </w:p>
+    <w:p>
+      <w:pPr>
+        <w:widowControl w:val="0"/>
+        <w:autoSpaceDE w:val="0"/>
+        <w:autoSpaceDN w:val="0"/>
+        <w:adjustRightInd w:val="0"/>
+        <w:spacing w:line="280" w:lineRule="atLeast"/>
+        <w:rPr>
+          <w:rFonts w:ascii="Helvetica Neue" w:hAnsi="Helvetica Neue" w:cs="Helvetica Neue"/>
+        </w:rPr>
+      </w:pPr>
       <w:r>
         <w:rPr>
           <w:rFonts w:ascii="Helvetica Neue" w:hAnsi="Helvetica Neue" w:cs="Helvetica Neue"/>
@@ -953,64 +1440,466 @@
         <w:rPr>
           <w:rFonts w:ascii="Helvetica Neue" w:hAnsi="Helvetica Neue" w:cs="Helvetica Neue"/>
         </w:rPr>
-        <w:t>3.</w:t>
-      </w:r>
-      <w:r>
-        <w:rPr>
-          <w:rFonts w:ascii="Helvetica Neue" w:hAnsi="Helvetica Neue" w:cs="Helvetica Neue"/>
-        </w:rPr>
-        <w:t>4</w:t>
-      </w:r>
-      <w:r>
-        <w:rPr>
-          <w:rFonts w:ascii="Helvetica Neue" w:hAnsi="Helvetica Neue" w:cs="Helvetica Neue"/>
-        </w:rPr>
-        <w:t xml:space="preserve"> </w:t>
-      </w:r>
-      <w:r>
-        <w:rPr>
-          <w:rFonts w:ascii="Helvetica Neue" w:hAnsi="Helvetica Neue" w:cs="Helvetica Neue"/>
-        </w:rPr>
-        <w:t>Double Tops Bottoms</w:t>
-      </w:r>
-      <w:r>
-        <w:rPr>
-          <w:rFonts w:ascii="Helvetica Neue" w:hAnsi="Helvetica Neue" w:cs="Helvetica Neue"/>
-        </w:rPr>
-        <w:t xml:space="preserve"> Strategy</w:t>
-      </w:r>
-    </w:p>
-    <w:p>
-      <w:pPr>
-        <w:widowControl w:val="0"/>
-        <w:autoSpaceDE w:val="0"/>
-        <w:autoSpaceDN w:val="0"/>
-        <w:adjustRightInd w:val="0"/>
-        <w:spacing w:line="280" w:lineRule="atLeast"/>
-        <w:rPr>
-          <w:rFonts w:ascii="Helvetica Neue" w:hAnsi="Helvetica Neue" w:cs="Helvetica Neue"/>
-        </w:rPr>
-      </w:pPr>
-      <w:r>
-        <w:rPr>
-          <w:rFonts w:ascii="Helvetica Neue" w:hAnsi="Helvetica Neue" w:cs="Helvetica Neue"/>
-        </w:rPr>
-        <w:t>3</w:t>
-      </w:r>
-      <w:r>
-        <w:rPr>
-          <w:rFonts w:ascii="Helvetica Neue" w:hAnsi="Helvetica Neue" w:cs="Helvetica Neue"/>
-        </w:rPr>
-        <w:t>.</w:t>
-      </w:r>
-      <w:r>
-        <w:rPr>
-          <w:rFonts w:ascii="Helvetica Neue" w:hAnsi="Helvetica Neue" w:cs="Helvetica Neue"/>
-        </w:rPr>
-        <w:t>5</w:t>
+        <w:t>In a trending market, trending signal is doing much better than mean reversing signal</w:t>
+      </w:r>
+      <w:r>
+        <w:rPr>
+          <w:rFonts w:ascii="Helvetica Neue" w:hAnsi="Helvetica Neue" w:cs="Helvetica Neue"/>
+        </w:rPr>
+        <w:t>. Yet it skips the downtown as well. By the end of 2017 when crypto drops, ATR is almost as good as RSI by avoiding the drops.</w:t>
+      </w:r>
+      <w:r>
+        <w:rPr>
+          <w:rFonts w:ascii="Helvetica Neue" w:hAnsi="Helvetica Neue" w:cs="Helvetica Neue"/>
+        </w:rPr>
+        <w:t xml:space="preserve"> In 2008, it is actually doing very good by generating 180% return while other strategies are losing 20-40%.</w:t>
       </w:r>
       <w:bookmarkStart w:id="0" w:name="_GoBack"/>
       <w:bookmarkEnd w:id="0"/>
+    </w:p>
+    <w:p>
+      <w:pPr>
+        <w:widowControl w:val="0"/>
+        <w:autoSpaceDE w:val="0"/>
+        <w:autoSpaceDN w:val="0"/>
+        <w:adjustRightInd w:val="0"/>
+        <w:spacing w:line="280" w:lineRule="atLeast"/>
+        <w:rPr>
+          <w:rFonts w:ascii="Helvetica Neue" w:hAnsi="Helvetica Neue" w:cs="Helvetica Neue"/>
+        </w:rPr>
+      </w:pPr>
+      <w:r>
+        <w:rPr>
+          <w:rFonts w:ascii="Helvetica Neue" w:hAnsi="Helvetica Neue" w:cs="Helvetica Neue"/>
+        </w:rPr>
+        <w:drawing>
+          <wp:inline distT="0" distB="0" distL="0" distR="0" wp14:anchorId="4634F7A0" wp14:editId="24541272">
+            <wp:extent cx="5727700" cy="5467985"/>
+            <wp:effectExtent l="0" t="0" r="12700" b="0"/>
+            <wp:docPr id="6" name="Picture 6"/>
+            <wp:cNvGraphicFramePr>
+              <a:graphicFrameLocks xmlns:a="http://schemas.openxmlformats.org/drawingml/2006/main" noChangeAspect="1"/>
+            </wp:cNvGraphicFramePr>
+            <a:graphic xmlns:a="http://schemas.openxmlformats.org/drawingml/2006/main">
+              <a:graphicData uri="http://schemas.openxmlformats.org/drawingml/2006/picture">
+                <pic:pic xmlns:pic="http://schemas.openxmlformats.org/drawingml/2006/picture">
+                  <pic:nvPicPr>
+                    <pic:cNvPr id="1" name=""/>
+                    <pic:cNvPicPr/>
+                  </pic:nvPicPr>
+                  <pic:blipFill>
+                    <a:blip r:embed="rId13"/>
+                    <a:stretch>
+                      <a:fillRect/>
+                    </a:stretch>
+                  </pic:blipFill>
+                  <pic:spPr>
+                    <a:xfrm>
+                      <a:off x="0" y="0"/>
+                      <a:ext cx="5727700" cy="5467985"/>
+                    </a:xfrm>
+                    <a:prstGeom prst="rect">
+                      <a:avLst/>
+                    </a:prstGeom>
+                  </pic:spPr>
+                </pic:pic>
+              </a:graphicData>
+            </a:graphic>
+          </wp:inline>
+        </w:drawing>
+      </w:r>
+    </w:p>
+    <w:p>
+      <w:pPr>
+        <w:widowControl w:val="0"/>
+        <w:autoSpaceDE w:val="0"/>
+        <w:autoSpaceDN w:val="0"/>
+        <w:adjustRightInd w:val="0"/>
+        <w:spacing w:line="280" w:lineRule="atLeast"/>
+        <w:rPr>
+          <w:rFonts w:ascii="Helvetica Neue" w:hAnsi="Helvetica Neue" w:cs="Helvetica Neue"/>
+        </w:rPr>
+      </w:pPr>
+    </w:p>
+    <w:p>
+      <w:pPr>
+        <w:widowControl w:val="0"/>
+        <w:autoSpaceDE w:val="0"/>
+        <w:autoSpaceDN w:val="0"/>
+        <w:adjustRightInd w:val="0"/>
+        <w:spacing w:line="280" w:lineRule="atLeast"/>
+        <w:rPr>
+          <w:rFonts w:ascii="Helvetica Neue" w:hAnsi="Helvetica Neue" w:cs="Helvetica Neue"/>
+        </w:rPr>
+      </w:pPr>
+      <w:r>
+        <w:rPr>
+          <w:rFonts w:ascii="Helvetica Neue" w:hAnsi="Helvetica Neue" w:cs="Helvetica Neue"/>
+        </w:rPr>
+        <w:drawing>
+          <wp:inline distT="0" distB="0" distL="0" distR="0" wp14:anchorId="6D9C5FED" wp14:editId="76973CBA">
+            <wp:extent cx="5727700" cy="5405755"/>
+            <wp:effectExtent l="0" t="0" r="12700" b="4445"/>
+            <wp:docPr id="12" name="Picture 12"/>
+            <wp:cNvGraphicFramePr>
+              <a:graphicFrameLocks xmlns:a="http://schemas.openxmlformats.org/drawingml/2006/main" noChangeAspect="1"/>
+            </wp:cNvGraphicFramePr>
+            <a:graphic xmlns:a="http://schemas.openxmlformats.org/drawingml/2006/main">
+              <a:graphicData uri="http://schemas.openxmlformats.org/drawingml/2006/picture">
+                <pic:pic xmlns:pic="http://schemas.openxmlformats.org/drawingml/2006/picture">
+                  <pic:nvPicPr>
+                    <pic:cNvPr id="1" name=""/>
+                    <pic:cNvPicPr/>
+                  </pic:nvPicPr>
+                  <pic:blipFill>
+                    <a:blip r:embed="rId14"/>
+                    <a:stretch>
+                      <a:fillRect/>
+                    </a:stretch>
+                  </pic:blipFill>
+                  <pic:spPr>
+                    <a:xfrm>
+                      <a:off x="0" y="0"/>
+                      <a:ext cx="5727700" cy="5405755"/>
+                    </a:xfrm>
+                    <a:prstGeom prst="rect">
+                      <a:avLst/>
+                    </a:prstGeom>
+                  </pic:spPr>
+                </pic:pic>
+              </a:graphicData>
+            </a:graphic>
+          </wp:inline>
+        </w:drawing>
+      </w:r>
+    </w:p>
+    <w:p>
+      <w:pPr>
+        <w:widowControl w:val="0"/>
+        <w:autoSpaceDE w:val="0"/>
+        <w:autoSpaceDN w:val="0"/>
+        <w:adjustRightInd w:val="0"/>
+        <w:spacing w:line="280" w:lineRule="atLeast"/>
+        <w:rPr>
+          <w:rFonts w:ascii="Helvetica Neue" w:hAnsi="Helvetica Neue" w:cs="Helvetica Neue"/>
+        </w:rPr>
+      </w:pPr>
+    </w:p>
+    <w:p>
+      <w:pPr>
+        <w:widowControl w:val="0"/>
+        <w:autoSpaceDE w:val="0"/>
+        <w:autoSpaceDN w:val="0"/>
+        <w:adjustRightInd w:val="0"/>
+        <w:spacing w:line="280" w:lineRule="atLeast"/>
+        <w:rPr>
+          <w:rFonts w:ascii="Helvetica Neue" w:hAnsi="Helvetica Neue" w:cs="Helvetica Neue"/>
+        </w:rPr>
+      </w:pPr>
+      <w:r>
+        <w:rPr>
+          <w:rFonts w:ascii="Helvetica Neue" w:hAnsi="Helvetica Neue" w:cs="Helvetica Neue"/>
+        </w:rPr>
+        <w:drawing>
+          <wp:inline distT="0" distB="0" distL="0" distR="0" wp14:anchorId="57173DD0" wp14:editId="1A5E4B69">
+            <wp:extent cx="5727700" cy="5401310"/>
+            <wp:effectExtent l="0" t="0" r="12700" b="8890"/>
+            <wp:docPr id="18" name="Picture 18"/>
+            <wp:cNvGraphicFramePr>
+              <a:graphicFrameLocks xmlns:a="http://schemas.openxmlformats.org/drawingml/2006/main" noChangeAspect="1"/>
+            </wp:cNvGraphicFramePr>
+            <a:graphic xmlns:a="http://schemas.openxmlformats.org/drawingml/2006/main">
+              <a:graphicData uri="http://schemas.openxmlformats.org/drawingml/2006/picture">
+                <pic:pic xmlns:pic="http://schemas.openxmlformats.org/drawingml/2006/picture">
+                  <pic:nvPicPr>
+                    <pic:cNvPr id="1" name=""/>
+                    <pic:cNvPicPr/>
+                  </pic:nvPicPr>
+                  <pic:blipFill>
+                    <a:blip r:embed="rId15"/>
+                    <a:stretch>
+                      <a:fillRect/>
+                    </a:stretch>
+                  </pic:blipFill>
+                  <pic:spPr>
+                    <a:xfrm>
+                      <a:off x="0" y="0"/>
+                      <a:ext cx="5727700" cy="5401310"/>
+                    </a:xfrm>
+                    <a:prstGeom prst="rect">
+                      <a:avLst/>
+                    </a:prstGeom>
+                  </pic:spPr>
+                </pic:pic>
+              </a:graphicData>
+            </a:graphic>
+          </wp:inline>
+        </w:drawing>
+      </w:r>
+    </w:p>
+    <w:p>
+      <w:pPr>
+        <w:widowControl w:val="0"/>
+        <w:autoSpaceDE w:val="0"/>
+        <w:autoSpaceDN w:val="0"/>
+        <w:adjustRightInd w:val="0"/>
+        <w:spacing w:line="280" w:lineRule="atLeast"/>
+        <w:rPr>
+          <w:rFonts w:ascii="Helvetica Neue" w:hAnsi="Helvetica Neue" w:cs="Helvetica Neue"/>
+        </w:rPr>
+      </w:pPr>
+      <w:r>
+        <w:rPr>
+          <w:rFonts w:ascii="Helvetica Neue" w:hAnsi="Helvetica Neue" w:cs="Helvetica Neue"/>
+        </w:rPr>
+        <w:t>3.</w:t>
+      </w:r>
+      <w:r>
+        <w:rPr>
+          <w:rFonts w:ascii="Helvetica Neue" w:hAnsi="Helvetica Neue" w:cs="Helvetica Neue"/>
+        </w:rPr>
+        <w:t>4</w:t>
+      </w:r>
+      <w:r>
+        <w:rPr>
+          <w:rFonts w:ascii="Helvetica Neue" w:hAnsi="Helvetica Neue" w:cs="Helvetica Neue"/>
+        </w:rPr>
+        <w:t xml:space="preserve"> </w:t>
+      </w:r>
+      <w:r>
+        <w:rPr>
+          <w:rFonts w:ascii="Helvetica Neue" w:hAnsi="Helvetica Neue" w:cs="Helvetica Neue"/>
+        </w:rPr>
+        <w:t>Double Tops Bottoms</w:t>
+      </w:r>
+      <w:r>
+        <w:rPr>
+          <w:rFonts w:ascii="Helvetica Neue" w:hAnsi="Helvetica Neue" w:cs="Helvetica Neue"/>
+        </w:rPr>
+        <w:t xml:space="preserve"> Strategy</w:t>
+      </w:r>
+    </w:p>
+    <w:p>
+      <w:pPr>
+        <w:widowControl w:val="0"/>
+        <w:autoSpaceDE w:val="0"/>
+        <w:autoSpaceDN w:val="0"/>
+        <w:adjustRightInd w:val="0"/>
+        <w:spacing w:line="280" w:lineRule="atLeast"/>
+        <w:rPr>
+          <w:rFonts w:ascii="Helvetica Neue" w:hAnsi="Helvetica Neue" w:cs="Helvetica Neue"/>
+        </w:rPr>
+      </w:pPr>
+      <w:r>
+        <w:rPr>
+          <w:rFonts w:ascii="Helvetica Neue" w:hAnsi="Helvetica Neue" w:cs="Helvetica Neue"/>
+        </w:rPr>
+        <w:drawing>
+          <wp:inline distT="0" distB="0" distL="0" distR="0" wp14:anchorId="259DA91E" wp14:editId="7B863E47">
+            <wp:extent cx="5727700" cy="5408930"/>
+            <wp:effectExtent l="0" t="0" r="12700" b="1270"/>
+            <wp:docPr id="1" name="Picture 1"/>
+            <wp:cNvGraphicFramePr>
+              <a:graphicFrameLocks xmlns:a="http://schemas.openxmlformats.org/drawingml/2006/main" noChangeAspect="1"/>
+            </wp:cNvGraphicFramePr>
+            <a:graphic xmlns:a="http://schemas.openxmlformats.org/drawingml/2006/main">
+              <a:graphicData uri="http://schemas.openxmlformats.org/drawingml/2006/picture">
+                <pic:pic xmlns:pic="http://schemas.openxmlformats.org/drawingml/2006/picture">
+                  <pic:nvPicPr>
+                    <pic:cNvPr id="1" name=""/>
+                    <pic:cNvPicPr/>
+                  </pic:nvPicPr>
+                  <pic:blipFill>
+                    <a:blip r:embed="rId16"/>
+                    <a:stretch>
+                      <a:fillRect/>
+                    </a:stretch>
+                  </pic:blipFill>
+                  <pic:spPr>
+                    <a:xfrm>
+                      <a:off x="0" y="0"/>
+                      <a:ext cx="5727700" cy="5408930"/>
+                    </a:xfrm>
+                    <a:prstGeom prst="rect">
+                      <a:avLst/>
+                    </a:prstGeom>
+                  </pic:spPr>
+                </pic:pic>
+              </a:graphicData>
+            </a:graphic>
+          </wp:inline>
+        </w:drawing>
+      </w:r>
+    </w:p>
+    <w:p>
+      <w:pPr>
+        <w:widowControl w:val="0"/>
+        <w:autoSpaceDE w:val="0"/>
+        <w:autoSpaceDN w:val="0"/>
+        <w:adjustRightInd w:val="0"/>
+        <w:spacing w:line="280" w:lineRule="atLeast"/>
+        <w:rPr>
+          <w:rFonts w:ascii="Helvetica Neue" w:hAnsi="Helvetica Neue" w:cs="Helvetica Neue"/>
+        </w:rPr>
+      </w:pPr>
+    </w:p>
+    <w:p>
+      <w:pPr>
+        <w:widowControl w:val="0"/>
+        <w:autoSpaceDE w:val="0"/>
+        <w:autoSpaceDN w:val="0"/>
+        <w:adjustRightInd w:val="0"/>
+        <w:spacing w:line="280" w:lineRule="atLeast"/>
+        <w:rPr>
+          <w:rFonts w:ascii="Helvetica Neue" w:hAnsi="Helvetica Neue" w:cs="Helvetica Neue"/>
+        </w:rPr>
+      </w:pPr>
+      <w:r>
+        <w:rPr>
+          <w:rFonts w:ascii="Helvetica Neue" w:hAnsi="Helvetica Neue" w:cs="Helvetica Neue"/>
+        </w:rPr>
+        <w:drawing>
+          <wp:inline distT="0" distB="0" distL="0" distR="0" wp14:anchorId="05CBC39E" wp14:editId="1ADD81E9">
+            <wp:extent cx="5727700" cy="5421630"/>
+            <wp:effectExtent l="0" t="0" r="12700" b="0"/>
+            <wp:docPr id="8" name="Picture 8"/>
+            <wp:cNvGraphicFramePr>
+              <a:graphicFrameLocks xmlns:a="http://schemas.openxmlformats.org/drawingml/2006/main" noChangeAspect="1"/>
+            </wp:cNvGraphicFramePr>
+            <a:graphic xmlns:a="http://schemas.openxmlformats.org/drawingml/2006/main">
+              <a:graphicData uri="http://schemas.openxmlformats.org/drawingml/2006/picture">
+                <pic:pic xmlns:pic="http://schemas.openxmlformats.org/drawingml/2006/picture">
+                  <pic:nvPicPr>
+                    <pic:cNvPr id="1" name=""/>
+                    <pic:cNvPicPr/>
+                  </pic:nvPicPr>
+                  <pic:blipFill>
+                    <a:blip r:embed="rId17"/>
+                    <a:stretch>
+                      <a:fillRect/>
+                    </a:stretch>
+                  </pic:blipFill>
+                  <pic:spPr>
+                    <a:xfrm>
+                      <a:off x="0" y="0"/>
+                      <a:ext cx="5727700" cy="5421630"/>
+                    </a:xfrm>
+                    <a:prstGeom prst="rect">
+                      <a:avLst/>
+                    </a:prstGeom>
+                  </pic:spPr>
+                </pic:pic>
+              </a:graphicData>
+            </a:graphic>
+          </wp:inline>
+        </w:drawing>
+      </w:r>
+    </w:p>
+    <w:p>
+      <w:pPr>
+        <w:widowControl w:val="0"/>
+        <w:autoSpaceDE w:val="0"/>
+        <w:autoSpaceDN w:val="0"/>
+        <w:adjustRightInd w:val="0"/>
+        <w:spacing w:line="280" w:lineRule="atLeast"/>
+        <w:rPr>
+          <w:rFonts w:ascii="Helvetica Neue" w:hAnsi="Helvetica Neue" w:cs="Helvetica Neue"/>
+        </w:rPr>
+      </w:pPr>
+      <w:r>
+        <w:rPr>
+          <w:rFonts w:ascii="Helvetica Neue" w:hAnsi="Helvetica Neue" w:cs="Helvetica Neue"/>
+        </w:rPr>
+        <w:drawing>
+          <wp:inline distT="0" distB="0" distL="0" distR="0" wp14:anchorId="3EC9E523" wp14:editId="1BD54531">
+            <wp:extent cx="5727700" cy="5415915"/>
+            <wp:effectExtent l="0" t="0" r="12700" b="0"/>
+            <wp:docPr id="14" name="Picture 14"/>
+            <wp:cNvGraphicFramePr>
+              <a:graphicFrameLocks xmlns:a="http://schemas.openxmlformats.org/drawingml/2006/main" noChangeAspect="1"/>
+            </wp:cNvGraphicFramePr>
+            <a:graphic xmlns:a="http://schemas.openxmlformats.org/drawingml/2006/main">
+              <a:graphicData uri="http://schemas.openxmlformats.org/drawingml/2006/picture">
+                <pic:pic xmlns:pic="http://schemas.openxmlformats.org/drawingml/2006/picture">
+                  <pic:nvPicPr>
+                    <pic:cNvPr id="1" name=""/>
+                    <pic:cNvPicPr/>
+                  </pic:nvPicPr>
+                  <pic:blipFill>
+                    <a:blip r:embed="rId18"/>
+                    <a:stretch>
+                      <a:fillRect/>
+                    </a:stretch>
+                  </pic:blipFill>
+                  <pic:spPr>
+                    <a:xfrm>
+                      <a:off x="0" y="0"/>
+                      <a:ext cx="5727700" cy="5415915"/>
+                    </a:xfrm>
+                    <a:prstGeom prst="rect">
+                      <a:avLst/>
+                    </a:prstGeom>
+                  </pic:spPr>
+                </pic:pic>
+              </a:graphicData>
+            </a:graphic>
+          </wp:inline>
+        </w:drawing>
+      </w:r>
+    </w:p>
+    <w:p>
+      <w:pPr>
+        <w:widowControl w:val="0"/>
+        <w:autoSpaceDE w:val="0"/>
+        <w:autoSpaceDN w:val="0"/>
+        <w:adjustRightInd w:val="0"/>
+        <w:spacing w:line="280" w:lineRule="atLeast"/>
+        <w:rPr>
+          <w:rFonts w:ascii="Helvetica Neue" w:hAnsi="Helvetica Neue" w:cs="Helvetica Neue"/>
+        </w:rPr>
+      </w:pPr>
+    </w:p>
+    <w:p>
+      <w:pPr>
+        <w:widowControl w:val="0"/>
+        <w:autoSpaceDE w:val="0"/>
+        <w:autoSpaceDN w:val="0"/>
+        <w:adjustRightInd w:val="0"/>
+        <w:spacing w:line="280" w:lineRule="atLeast"/>
+        <w:rPr>
+          <w:rFonts w:ascii="Helvetica Neue" w:hAnsi="Helvetica Neue" w:cs="Helvetica Neue"/>
+        </w:rPr>
+      </w:pPr>
+    </w:p>
+    <w:p>
+      <w:pPr>
+        <w:widowControl w:val="0"/>
+        <w:autoSpaceDE w:val="0"/>
+        <w:autoSpaceDN w:val="0"/>
+        <w:adjustRightInd w:val="0"/>
+        <w:spacing w:line="280" w:lineRule="atLeast"/>
+        <w:rPr>
+          <w:rFonts w:ascii="Helvetica Neue" w:hAnsi="Helvetica Neue" w:cs="Helvetica Neue"/>
+        </w:rPr>
+      </w:pPr>
+      <w:r>
+        <w:rPr>
+          <w:rFonts w:ascii="Helvetica Neue" w:hAnsi="Helvetica Neue" w:cs="Helvetica Neue"/>
+        </w:rPr>
+        <w:t>3</w:t>
+      </w:r>
+      <w:r>
+        <w:rPr>
+          <w:rFonts w:ascii="Helvetica Neue" w:hAnsi="Helvetica Neue" w:cs="Helvetica Neue"/>
+        </w:rPr>
+        <w:t>.</w:t>
+      </w:r>
+      <w:r>
+        <w:rPr>
+          <w:rFonts w:ascii="Helvetica Neue" w:hAnsi="Helvetica Neue" w:cs="Helvetica Neue"/>
+        </w:rPr>
+        <w:t>5</w:t>
+      </w:r>
       <w:r>
         <w:rPr>
           <w:rFonts w:ascii="Helvetica Neue" w:hAnsi="Helvetica Neue" w:cs="Helvetica Neue"/>
@@ -1448,6 +2337,186 @@
         <w:spacing w:line="280" w:lineRule="atLeast"/>
         <w:rPr>
           <w:rFonts w:ascii="Helvetica Neue" w:hAnsi="Helvetica Neue" w:cs="Helvetica Neue"/>
+        </w:rPr>
+      </w:pPr>
+    </w:p>
+    <w:p>
+      <w:pPr>
+        <w:widowControl w:val="0"/>
+        <w:autoSpaceDE w:val="0"/>
+        <w:autoSpaceDN w:val="0"/>
+        <w:adjustRightInd w:val="0"/>
+        <w:spacing w:line="280" w:lineRule="atLeast"/>
+        <w:rPr>
+          <w:rFonts w:ascii="Helvetica Neue" w:hAnsi="Helvetica Neue" w:cs="Helvetica Neue"/>
+        </w:rPr>
+      </w:pPr>
+      <w:r>
+        <w:rPr>
+          <w:rFonts w:ascii="Helvetica Neue" w:hAnsi="Helvetica Neue" w:cs="Helvetica Neue"/>
+        </w:rPr>
+        <w:drawing>
+          <wp:inline distT="0" distB="0" distL="0" distR="0" wp14:anchorId="013F4111" wp14:editId="60F202A1">
+            <wp:extent cx="5727700" cy="5374005"/>
+            <wp:effectExtent l="0" t="0" r="12700" b="10795"/>
+            <wp:docPr id="2" name="Picture 2"/>
+            <wp:cNvGraphicFramePr>
+              <a:graphicFrameLocks xmlns:a="http://schemas.openxmlformats.org/drawingml/2006/main" noChangeAspect="1"/>
+            </wp:cNvGraphicFramePr>
+            <a:graphic xmlns:a="http://schemas.openxmlformats.org/drawingml/2006/main">
+              <a:graphicData uri="http://schemas.openxmlformats.org/drawingml/2006/picture">
+                <pic:pic xmlns:pic="http://schemas.openxmlformats.org/drawingml/2006/picture">
+                  <pic:nvPicPr>
+                    <pic:cNvPr id="1" name=""/>
+                    <pic:cNvPicPr/>
+                  </pic:nvPicPr>
+                  <pic:blipFill>
+                    <a:blip r:embed="rId19"/>
+                    <a:stretch>
+                      <a:fillRect/>
+                    </a:stretch>
+                  </pic:blipFill>
+                  <pic:spPr>
+                    <a:xfrm>
+                      <a:off x="0" y="0"/>
+                      <a:ext cx="5727700" cy="5374005"/>
+                    </a:xfrm>
+                    <a:prstGeom prst="rect">
+                      <a:avLst/>
+                    </a:prstGeom>
+                  </pic:spPr>
+                </pic:pic>
+              </a:graphicData>
+            </a:graphic>
+          </wp:inline>
+        </w:drawing>
+      </w:r>
+    </w:p>
+    <w:p>
+      <w:pPr>
+        <w:widowControl w:val="0"/>
+        <w:autoSpaceDE w:val="0"/>
+        <w:autoSpaceDN w:val="0"/>
+        <w:adjustRightInd w:val="0"/>
+        <w:spacing w:line="280" w:lineRule="atLeast"/>
+        <w:rPr>
+          <w:rFonts w:ascii="Helvetica Neue" w:hAnsi="Helvetica Neue" w:cs="Helvetica Neue"/>
+        </w:rPr>
+      </w:pPr>
+      <w:r>
+        <w:rPr>
+          <w:rFonts w:ascii="Helvetica Neue" w:hAnsi="Helvetica Neue" w:cs="Helvetica Neue"/>
+        </w:rPr>
+        <w:drawing>
+          <wp:inline distT="0" distB="0" distL="0" distR="0" wp14:anchorId="6C454E29" wp14:editId="35BC9B34">
+            <wp:extent cx="5727700" cy="5372735"/>
+            <wp:effectExtent l="0" t="0" r="12700" b="12065"/>
+            <wp:docPr id="7" name="Picture 7"/>
+            <wp:cNvGraphicFramePr>
+              <a:graphicFrameLocks xmlns:a="http://schemas.openxmlformats.org/drawingml/2006/main" noChangeAspect="1"/>
+            </wp:cNvGraphicFramePr>
+            <a:graphic xmlns:a="http://schemas.openxmlformats.org/drawingml/2006/main">
+              <a:graphicData uri="http://schemas.openxmlformats.org/drawingml/2006/picture">
+                <pic:pic xmlns:pic="http://schemas.openxmlformats.org/drawingml/2006/picture">
+                  <pic:nvPicPr>
+                    <pic:cNvPr id="1" name=""/>
+                    <pic:cNvPicPr/>
+                  </pic:nvPicPr>
+                  <pic:blipFill>
+                    <a:blip r:embed="rId20"/>
+                    <a:stretch>
+                      <a:fillRect/>
+                    </a:stretch>
+                  </pic:blipFill>
+                  <pic:spPr>
+                    <a:xfrm>
+                      <a:off x="0" y="0"/>
+                      <a:ext cx="5727700" cy="5372735"/>
+                    </a:xfrm>
+                    <a:prstGeom prst="rect">
+                      <a:avLst/>
+                    </a:prstGeom>
+                  </pic:spPr>
+                </pic:pic>
+              </a:graphicData>
+            </a:graphic>
+          </wp:inline>
+        </w:drawing>
+      </w:r>
+    </w:p>
+    <w:p>
+      <w:pPr>
+        <w:widowControl w:val="0"/>
+        <w:autoSpaceDE w:val="0"/>
+        <w:autoSpaceDN w:val="0"/>
+        <w:adjustRightInd w:val="0"/>
+        <w:spacing w:line="280" w:lineRule="atLeast"/>
+        <w:rPr>
+          <w:rFonts w:ascii="Helvetica Neue" w:hAnsi="Helvetica Neue" w:cs="Helvetica Neue"/>
+        </w:rPr>
+      </w:pPr>
+    </w:p>
+    <w:p>
+      <w:pPr>
+        <w:widowControl w:val="0"/>
+        <w:autoSpaceDE w:val="0"/>
+        <w:autoSpaceDN w:val="0"/>
+        <w:adjustRightInd w:val="0"/>
+        <w:spacing w:line="280" w:lineRule="atLeast"/>
+        <w:rPr>
+          <w:rFonts w:ascii="Helvetica Neue" w:hAnsi="Helvetica Neue" w:cs="Helvetica Neue"/>
+        </w:rPr>
+      </w:pPr>
+      <w:r>
+        <w:rPr>
+          <w:rFonts w:ascii="Helvetica Neue" w:hAnsi="Helvetica Neue" w:cs="Helvetica Neue"/>
+        </w:rPr>
+        <w:drawing>
+          <wp:inline distT="0" distB="0" distL="0" distR="0" wp14:anchorId="7EF65549" wp14:editId="3B526B4D">
+            <wp:extent cx="5727700" cy="5393055"/>
+            <wp:effectExtent l="0" t="0" r="12700" b="0"/>
+            <wp:docPr id="13" name="Picture 13"/>
+            <wp:cNvGraphicFramePr>
+              <a:graphicFrameLocks xmlns:a="http://schemas.openxmlformats.org/drawingml/2006/main" noChangeAspect="1"/>
+            </wp:cNvGraphicFramePr>
+            <a:graphic xmlns:a="http://schemas.openxmlformats.org/drawingml/2006/main">
+              <a:graphicData uri="http://schemas.openxmlformats.org/drawingml/2006/picture">
+                <pic:pic xmlns:pic="http://schemas.openxmlformats.org/drawingml/2006/picture">
+                  <pic:nvPicPr>
+                    <pic:cNvPr id="1" name=""/>
+                    <pic:cNvPicPr/>
+                  </pic:nvPicPr>
+                  <pic:blipFill>
+                    <a:blip r:embed="rId21"/>
+                    <a:stretch>
+                      <a:fillRect/>
+                    </a:stretch>
+                  </pic:blipFill>
+                  <pic:spPr>
+                    <a:xfrm>
+                      <a:off x="0" y="0"/>
+                      <a:ext cx="5727700" cy="5393055"/>
+                    </a:xfrm>
+                    <a:prstGeom prst="rect">
+                      <a:avLst/>
+                    </a:prstGeom>
+                  </pic:spPr>
+                </pic:pic>
+              </a:graphicData>
+            </a:graphic>
+          </wp:inline>
+        </w:drawing>
+      </w:r>
+    </w:p>
+    <w:p>
+      <w:pPr>
+        <w:widowControl w:val="0"/>
+        <w:autoSpaceDE w:val="0"/>
+        <w:autoSpaceDN w:val="0"/>
+        <w:adjustRightInd w:val="0"/>
+        <w:spacing w:line="280" w:lineRule="atLeast"/>
+        <w:rPr>
+          <w:rFonts w:ascii="Helvetica Neue" w:hAnsi="Helvetica Neue" w:cs="Helvetica Neue"/>
           <w:b/>
         </w:rPr>
       </w:pPr>
@@ -1570,7 +2639,7 @@
       <w:r>
         <w:t xml:space="preserve"> </w:t>
       </w:r>
-      <w:hyperlink r:id="rId5" w:history="1">
+      <w:hyperlink r:id="rId22" w:history="1">
         <w:r>
           <w:rPr>
             <w:rStyle w:val="Hyperlink"/>
@@ -2691,6 +3760,10 @@
   <w:style w:type="paragraph" w:default="1" w:styleId="Normal">
     <w:name w:val="Normal"/>
     <w:qFormat/>
+    <w:rsid w:val="00EC6D16"/>
+    <w:rPr>
+      <w:rFonts w:ascii="Times New Roman" w:hAnsi="Times New Roman" w:cs="Times New Roman"/>
+    </w:rPr>
   </w:style>
   <w:style w:type="character" w:default="1" w:styleId="DefaultParagraphFont">
     <w:name w:val="Default Paragraph Font"/>
@@ -2729,9 +3802,6 @@
     <w:pPr>
       <w:spacing w:before="100" w:beforeAutospacing="1" w:after="100" w:afterAutospacing="1"/>
     </w:pPr>
-    <w:rPr>
-      <w:rFonts w:ascii="Times New Roman" w:hAnsi="Times New Roman" w:cs="Times New Roman"/>
-    </w:rPr>
   </w:style>
   <w:style w:type="character" w:styleId="Strong">
     <w:name w:val="Strong"/>
@@ -2754,6 +3824,9 @@
       <w:ind w:left="720"/>
       <w:contextualSpacing/>
     </w:pPr>
+    <w:rPr>
+      <w:rFonts w:asciiTheme="minorHAnsi" w:hAnsiTheme="minorHAnsi" w:cstheme="minorBidi"/>
+    </w:rPr>
   </w:style>
   <w:style w:type="character" w:customStyle="1" w:styleId="pl-k">
     <w:name w:val="pl-k"/>

</xml_diff>